<commit_message>
serve keywords and table headrs to FE
</commit_message>
<xml_diff>
--- a/docManagerProject/ter_template.docx
+++ b/docManagerProject/ter_template.docx
@@ -51,7 +51,18 @@
           <w:sz w:val="22"/>
           <w:shd w:fill="FFFF00" w:val="clear"/>
         </w:rPr>
-        <w:t xml:space="preserve">RELEASE_NO</w:t>
+        <w:t xml:space="preserve">&lt;change&gt;RELEASE_NO</w:t>
+      </w:r>
+      <w:r>
+        <w:rPr>
+          <w:rFonts w:ascii="Calibri" w:hAnsi="Calibri" w:cs="Calibri" w:eastAsia="Calibri"/>
+          <w:color w:val="auto"/>
+          <w:spacing w:val="0"/>
+          <w:position w:val="0"/>
+          <w:sz w:val="22"/>
+          <w:shd w:fill="FFFF00" w:val="clear"/>
+        </w:rPr>
+        <w:t xml:space="preserve">&lt;change&gt;</w:t>
       </w:r>
     </w:p>
     <w:p>
@@ -77,7 +88,40 @@
           <w:sz w:val="22"/>
           <w:shd w:fill="FFFF00" w:val="clear"/>
         </w:rPr>
-        <w:t xml:space="preserve">TITLE </w:t>
+        <w:t xml:space="preserve">&lt;change&gt;</w:t>
+      </w:r>
+      <w:r>
+        <w:rPr>
+          <w:rFonts w:ascii="Calibri" w:hAnsi="Calibri" w:cs="Calibri" w:eastAsia="Calibri"/>
+          <w:color w:val="auto"/>
+          <w:spacing w:val="0"/>
+          <w:position w:val="0"/>
+          <w:sz w:val="22"/>
+          <w:shd w:fill="FFFF00" w:val="clear"/>
+        </w:rPr>
+        <w:t xml:space="preserve">TITLE</w:t>
+      </w:r>
+      <w:r>
+        <w:rPr>
+          <w:rFonts w:ascii="Calibri" w:hAnsi="Calibri" w:cs="Calibri" w:eastAsia="Calibri"/>
+          <w:color w:val="auto"/>
+          <w:spacing w:val="0"/>
+          <w:position w:val="0"/>
+          <w:sz w:val="22"/>
+          <w:shd w:fill="FFFF00" w:val="clear"/>
+        </w:rPr>
+        <w:t xml:space="preserve">&lt;change&gt;</w:t>
+      </w:r>
+      <w:r>
+        <w:rPr>
+          <w:rFonts w:ascii="Calibri" w:hAnsi="Calibri" w:cs="Calibri" w:eastAsia="Calibri"/>
+          <w:color w:val="auto"/>
+          <w:spacing w:val="0"/>
+          <w:position w:val="0"/>
+          <w:sz w:val="22"/>
+          <w:shd w:fill="FFFF00" w:val="clear"/>
+        </w:rPr>
+        <w:t xml:space="preserve"> </w:t>
       </w:r>
     </w:p>
     <w:p>
@@ -162,96 +206,6 @@
       <w:pPr>
         <w:spacing w:before="0" w:after="200" w:line="276"/>
         <w:ind w:right="0" w:left="0" w:firstLine="0"/>
-        <w:jc w:val="center"/>
-        <w:rPr>
-          <w:rFonts w:ascii="Calibri" w:hAnsi="Calibri" w:cs="Calibri" w:eastAsia="Calibri"/>
-          <w:color w:val="auto"/>
-          <w:spacing w:val="0"/>
-          <w:position w:val="0"/>
-          <w:sz w:val="22"/>
-          <w:shd w:fill="auto" w:val="clear"/>
-        </w:rPr>
-      </w:pPr>
-    </w:p>
-    <w:p>
-      <w:pPr>
-        <w:spacing w:before="0" w:after="200" w:line="276"/>
-        <w:ind w:right="0" w:left="0" w:firstLine="0"/>
-        <w:jc w:val="center"/>
-        <w:rPr>
-          <w:rFonts w:ascii="Calibri" w:hAnsi="Calibri" w:cs="Calibri" w:eastAsia="Calibri"/>
-          <w:color w:val="auto"/>
-          <w:spacing w:val="0"/>
-          <w:position w:val="0"/>
-          <w:sz w:val="22"/>
-          <w:shd w:fill="auto" w:val="clear"/>
-        </w:rPr>
-      </w:pPr>
-    </w:p>
-    <w:p>
-      <w:pPr>
-        <w:spacing w:before="0" w:after="200" w:line="276"/>
-        <w:ind w:right="0" w:left="0" w:firstLine="0"/>
-        <w:jc w:val="center"/>
-        <w:rPr>
-          <w:rFonts w:ascii="Calibri" w:hAnsi="Calibri" w:cs="Calibri" w:eastAsia="Calibri"/>
-          <w:color w:val="auto"/>
-          <w:spacing w:val="0"/>
-          <w:position w:val="0"/>
-          <w:sz w:val="22"/>
-          <w:shd w:fill="auto" w:val="clear"/>
-        </w:rPr>
-      </w:pPr>
-    </w:p>
-    <w:p>
-      <w:pPr>
-        <w:spacing w:before="0" w:after="200" w:line="276"/>
-        <w:ind w:right="0" w:left="0" w:firstLine="0"/>
-        <w:jc w:val="center"/>
-        <w:rPr>
-          <w:rFonts w:ascii="Calibri" w:hAnsi="Calibri" w:cs="Calibri" w:eastAsia="Calibri"/>
-          <w:color w:val="auto"/>
-          <w:spacing w:val="0"/>
-          <w:position w:val="0"/>
-          <w:sz w:val="22"/>
-          <w:shd w:fill="auto" w:val="clear"/>
-        </w:rPr>
-      </w:pPr>
-    </w:p>
-    <w:p>
-      <w:pPr>
-        <w:spacing w:before="0" w:after="200" w:line="276"/>
-        <w:ind w:right="0" w:left="0" w:firstLine="0"/>
-        <w:jc w:val="center"/>
-        <w:rPr>
-          <w:rFonts w:ascii="Calibri" w:hAnsi="Calibri" w:cs="Calibri" w:eastAsia="Calibri"/>
-          <w:color w:val="auto"/>
-          <w:spacing w:val="0"/>
-          <w:position w:val="0"/>
-          <w:sz w:val="22"/>
-          <w:shd w:fill="auto" w:val="clear"/>
-        </w:rPr>
-      </w:pPr>
-    </w:p>
-    <w:p>
-      <w:pPr>
-        <w:spacing w:before="0" w:after="200" w:line="276"/>
-        <w:ind w:right="0" w:left="0" w:firstLine="0"/>
-        <w:jc w:val="center"/>
-        <w:rPr>
-          <w:rFonts w:ascii="Calibri" w:hAnsi="Calibri" w:cs="Calibri" w:eastAsia="Calibri"/>
-          <w:color w:val="auto"/>
-          <w:spacing w:val="0"/>
-          <w:position w:val="0"/>
-          <w:sz w:val="22"/>
-          <w:shd w:fill="auto" w:val="clear"/>
-        </w:rPr>
-      </w:pPr>
-    </w:p>
-    <w:p>
-      <w:pPr>
-        <w:spacing w:before="0" w:after="200" w:line="276"/>
-        <w:ind w:right="0" w:left="0" w:firstLine="0"/>
         <w:jc w:val="left"/>
         <w:rPr>
           <w:rFonts w:ascii="Calibri" w:hAnsi="Calibri" w:cs="Calibri" w:eastAsia="Calibri"/>
@@ -366,77 +320,6 @@
         </w:rPr>
         <w:t xml:space="preserve">Lorem ipsum dolor sit amet, consectetur adipiscing elit, sed do eiusmod tempor incididunt ut labore et dolore magna aliqua. Ut enim ad minim veniam, quis nostrud exercitation ullamco laboris nisi ut aliquip ex ea commodo consequat. Duis aute irure dolor in reprehenderit in voluptate velit esse cillum dolore eu fugiat nulla pariatur. Excepteur sint occaecat cupidatat non proident, sunt in culpa qui officia deserunt mollit anim id est laborum.</w:t>
       </w:r>
-    </w:p>
-    <w:p>
-      <w:pPr>
-        <w:spacing w:before="0" w:after="200" w:line="276"/>
-        <w:ind w:right="0" w:left="0" w:firstLine="0"/>
-        <w:jc w:val="left"/>
-        <w:rPr>
-          <w:rFonts w:ascii="Calibri" w:hAnsi="Calibri" w:cs="Calibri" w:eastAsia="Calibri"/>
-          <w:color w:val="auto"/>
-          <w:spacing w:val="0"/>
-          <w:position w:val="0"/>
-          <w:sz w:val="22"/>
-          <w:shd w:fill="auto" w:val="clear"/>
-        </w:rPr>
-      </w:pPr>
-    </w:p>
-    <w:p>
-      <w:pPr>
-        <w:spacing w:before="0" w:after="200" w:line="276"/>
-        <w:ind w:right="0" w:left="0" w:firstLine="0"/>
-        <w:jc w:val="left"/>
-        <w:rPr>
-          <w:rFonts w:ascii="Calibri" w:hAnsi="Calibri" w:cs="Calibri" w:eastAsia="Calibri"/>
-          <w:color w:val="auto"/>
-          <w:spacing w:val="0"/>
-          <w:position w:val="0"/>
-          <w:sz w:val="22"/>
-          <w:shd w:fill="auto" w:val="clear"/>
-        </w:rPr>
-      </w:pPr>
-      <w:r>
-        <w:rPr>
-          <w:rFonts w:ascii="Calibri" w:hAnsi="Calibri" w:cs="Calibri" w:eastAsia="Calibri"/>
-          <w:color w:val="auto"/>
-          <w:spacing w:val="0"/>
-          <w:position w:val="0"/>
-          <w:sz w:val="22"/>
-          <w:shd w:fill="auto" w:val="clear"/>
-        </w:rPr>
-        <w:t xml:space="preserve"> </w:t>
-      </w:r>
-    </w:p>
-    <w:p>
-      <w:pPr>
-        <w:spacing w:before="0" w:after="200" w:line="276"/>
-        <w:ind w:right="0" w:left="0" w:firstLine="0"/>
-        <w:jc w:val="left"/>
-        <w:rPr>
-          <w:rFonts w:ascii="Calibri" w:hAnsi="Calibri" w:cs="Calibri" w:eastAsia="Calibri"/>
-          <w:color w:val="auto"/>
-          <w:spacing w:val="0"/>
-          <w:position w:val="0"/>
-          <w:sz w:val="22"/>
-          <w:shd w:fill="auto" w:val="clear"/>
-        </w:rPr>
-      </w:pPr>
-    </w:p>
-    <w:p>
-      <w:pPr>
-        <w:spacing w:before="0" w:after="200" w:line="276"/>
-        <w:ind w:right="0" w:left="0" w:firstLine="0"/>
-        <w:jc w:val="left"/>
-        <w:rPr>
-          <w:rFonts w:ascii="Calibri" w:hAnsi="Calibri" w:cs="Calibri" w:eastAsia="Calibri"/>
-          <w:color w:val="auto"/>
-          <w:spacing w:val="0"/>
-          <w:position w:val="0"/>
-          <w:sz w:val="22"/>
-          <w:shd w:fill="auto" w:val="clear"/>
-        </w:rPr>
-      </w:pPr>
     </w:p>
     <w:p>
       <w:pPr>
@@ -919,21 +802,6 @@
           <w:shd w:fill="auto" w:val="clear"/>
         </w:rPr>
       </w:pPr>
-    </w:p>
-    <w:p>
-      <w:pPr>
-        <w:spacing w:before="0" w:after="200" w:line="276"/>
-        <w:ind w:right="0" w:left="0" w:firstLine="0"/>
-        <w:jc w:val="left"/>
-        <w:rPr>
-          <w:rFonts w:ascii="Calibri" w:hAnsi="Calibri" w:cs="Calibri" w:eastAsia="Calibri"/>
-          <w:color w:val="auto"/>
-          <w:spacing w:val="0"/>
-          <w:position w:val="0"/>
-          <w:sz w:val="22"/>
-          <w:shd w:fill="auto" w:val="clear"/>
-        </w:rPr>
-      </w:pPr>
       <w:r>
         <w:rPr>
           <w:rFonts w:ascii="Calibri" w:hAnsi="Calibri" w:cs="Calibri" w:eastAsia="Calibri"/>
@@ -991,7 +859,18 @@
           <w:sz w:val="22"/>
           <w:shd w:fill="auto" w:val="clear"/>
         </w:rPr>
-        <w:t xml:space="preserve"> NAR_ID</w:t>
+        <w:t xml:space="preserve"> </w:t>
+      </w:r>
+      <w:r>
+        <w:rPr>
+          <w:rFonts w:ascii="Calibri" w:hAnsi="Calibri" w:cs="Calibri" w:eastAsia="Calibri"/>
+          <w:color w:val="auto"/>
+          <w:spacing w:val="0"/>
+          <w:position w:val="0"/>
+          <w:sz w:val="22"/>
+          <w:shd w:fill="FFFF00" w:val="clear"/>
+        </w:rPr>
+        <w:t xml:space="preserve">&lt;change&gt;NAR_ID&lt;change&gt;</w:t>
       </w:r>
     </w:p>
     <w:p>
@@ -1028,7 +907,7 @@
           <w:sz w:val="22"/>
           <w:shd w:fill="FFFF00" w:val="clear"/>
         </w:rPr>
-        <w:t xml:space="preserve">RELEASE_NO</w:t>
+        <w:t xml:space="preserve">&lt;change&gt;RELEASE_NO&lt;change&gt;</w:t>
       </w:r>
     </w:p>
     <w:p>
@@ -2188,36 +2067,6 @@
           <w:shd w:fill="auto" w:val="clear"/>
         </w:rPr>
       </w:pPr>
-    </w:p>
-    <w:p>
-      <w:pPr>
-        <w:spacing w:before="0" w:after="200" w:line="276"/>
-        <w:ind w:right="0" w:left="0" w:firstLine="0"/>
-        <w:jc w:val="left"/>
-        <w:rPr>
-          <w:rFonts w:ascii="Calibri" w:hAnsi="Calibri" w:cs="Calibri" w:eastAsia="Calibri"/>
-          <w:color w:val="auto"/>
-          <w:spacing w:val="0"/>
-          <w:position w:val="0"/>
-          <w:sz w:val="22"/>
-          <w:shd w:fill="auto" w:val="clear"/>
-        </w:rPr>
-      </w:pPr>
-    </w:p>
-    <w:p>
-      <w:pPr>
-        <w:spacing w:before="0" w:after="200" w:line="276"/>
-        <w:ind w:right="0" w:left="0" w:firstLine="0"/>
-        <w:jc w:val="left"/>
-        <w:rPr>
-          <w:rFonts w:ascii="Calibri" w:hAnsi="Calibri" w:cs="Calibri" w:eastAsia="Calibri"/>
-          <w:color w:val="auto"/>
-          <w:spacing w:val="0"/>
-          <w:position w:val="0"/>
-          <w:sz w:val="22"/>
-          <w:shd w:fill="auto" w:val="clear"/>
-        </w:rPr>
-      </w:pPr>
       <w:r>
         <w:rPr>
           <w:rFonts w:ascii="Calibri" w:hAnsi="Calibri" w:cs="Calibri" w:eastAsia="Calibri"/>
@@ -3078,7 +2927,29 @@
           <w:sz w:val="22"/>
           <w:shd w:fill="FFFF00" w:val="clear"/>
         </w:rPr>
+        <w:t xml:space="preserve">&lt;change&gt;</w:t>
+      </w:r>
+      <w:r>
+        <w:rPr>
+          <w:rFonts w:ascii="Calibri" w:hAnsi="Calibri" w:cs="Calibri" w:eastAsia="Calibri"/>
+          <w:color w:val="auto"/>
+          <w:spacing w:val="0"/>
+          <w:position w:val="0"/>
+          <w:sz w:val="22"/>
+          <w:shd w:fill="FFFF00" w:val="clear"/>
+        </w:rPr>
         <w:t xml:space="preserve">RELEASE_NO</w:t>
+      </w:r>
+      <w:r>
+        <w:rPr>
+          <w:rFonts w:ascii="Calibri" w:hAnsi="Calibri" w:cs="Calibri" w:eastAsia="Calibri"/>
+          <w:color w:val="auto"/>
+          <w:spacing w:val="0"/>
+          <w:position w:val="0"/>
+          <w:sz w:val="22"/>
+          <w:shd w:fill="FFFF00" w:val="clear"/>
+        </w:rPr>
+        <w:t xml:space="preserve">&lt;change&gt;</w:t>
       </w:r>
     </w:p>
     <w:p>
@@ -3415,99 +3286,6 @@
         </w:rPr>
       </w:pPr>
     </w:p>
-    <w:p>
-      <w:pPr>
-        <w:spacing w:before="0" w:after="200" w:line="276"/>
-        <w:ind w:right="0" w:left="0" w:firstLine="0"/>
-        <w:jc w:val="left"/>
-        <w:rPr>
-          <w:rFonts w:ascii="Calibri" w:hAnsi="Calibri" w:cs="Calibri" w:eastAsia="Calibri"/>
-          <w:color w:val="auto"/>
-          <w:spacing w:val="0"/>
-          <w:position w:val="0"/>
-          <w:sz w:val="22"/>
-          <w:shd w:fill="FFFF00" w:val="clear"/>
-        </w:rPr>
-      </w:pPr>
-      <w:r>
-        <w:rPr>
-          <w:rFonts w:ascii="Calibri" w:hAnsi="Calibri" w:cs="Calibri" w:eastAsia="Calibri"/>
-          <w:color w:val="auto"/>
-          <w:spacing w:val="0"/>
-          <w:position w:val="0"/>
-          <w:sz w:val="22"/>
-          <w:shd w:fill="FFFF00" w:val="clear"/>
-        </w:rPr>
-        <w:t xml:space="preserve">TITLE</w:t>
-      </w:r>
-    </w:p>
-    <w:p>
-      <w:pPr>
-        <w:spacing w:before="0" w:after="200" w:line="276"/>
-        <w:ind w:right="0" w:left="0" w:firstLine="0"/>
-        <w:jc w:val="left"/>
-        <w:rPr>
-          <w:rFonts w:ascii="JetBrains Mono" w:hAnsi="JetBrains Mono" w:cs="JetBrains Mono" w:eastAsia="JetBrains Mono"/>
-          <w:color w:val="6A8759"/>
-          <w:spacing w:val="0"/>
-          <w:position w:val="0"/>
-          <w:sz w:val="20"/>
-          <w:shd w:fill="FFFF00" w:val="clear"/>
-        </w:rPr>
-      </w:pPr>
-      <w:r>
-        <w:rPr>
-          <w:rFonts w:ascii="JetBrains Mono" w:hAnsi="JetBrains Mono" w:cs="JetBrains Mono" w:eastAsia="JetBrains Mono"/>
-          <w:color w:val="6A8759"/>
-          <w:spacing w:val="0"/>
-          <w:position w:val="0"/>
-          <w:sz w:val="20"/>
-          <w:shd w:fill="FFFF00" w:val="clear"/>
-        </w:rPr>
-        <w:t xml:space="preserve">RELEASE_DATE</w:t>
-      </w:r>
-    </w:p>
-    <w:p>
-      <w:pPr>
-        <w:spacing w:before="0" w:after="200" w:line="276"/>
-        <w:ind w:right="0" w:left="0" w:firstLine="0"/>
-        <w:jc w:val="left"/>
-        <w:rPr>
-          <w:rFonts w:ascii="Calibri" w:hAnsi="Calibri" w:cs="Calibri" w:eastAsia="Calibri"/>
-          <w:color w:val="auto"/>
-          <w:spacing w:val="0"/>
-          <w:position w:val="0"/>
-          <w:sz w:val="22"/>
-          <w:shd w:fill="FFFF00" w:val="clear"/>
-        </w:rPr>
-      </w:pPr>
-      <w:r>
-        <w:rPr>
-          <w:rFonts w:ascii="Calibri" w:hAnsi="Calibri" w:cs="Calibri" w:eastAsia="Calibri"/>
-          <w:color w:val="auto"/>
-          <w:spacing w:val="0"/>
-          <w:position w:val="0"/>
-          <w:sz w:val="22"/>
-          <w:shd w:fill="FFFF00" w:val="clear"/>
-        </w:rPr>
-        <w:t xml:space="preserve">REGION</w:t>
-      </w:r>
-    </w:p>
-    <w:p>
-      <w:pPr>
-        <w:spacing w:before="0" w:after="200" w:line="276"/>
-        <w:ind w:right="0" w:left="0" w:firstLine="0"/>
-        <w:jc w:val="left"/>
-        <w:rPr>
-          <w:rFonts w:ascii="Calibri" w:hAnsi="Calibri" w:cs="Calibri" w:eastAsia="Calibri"/>
-          <w:color w:val="auto"/>
-          <w:spacing w:val="0"/>
-          <w:position w:val="0"/>
-          <w:sz w:val="22"/>
-          <w:shd w:fill="auto" w:val="clear"/>
-        </w:rPr>
-      </w:pPr>
-    </w:p>
   </w:body>
 </w:document>
 </file>

</xml_diff>

<commit_message>
FE and BE integration
</commit_message>
<xml_diff>
--- a/docManagerProject/ter_template.docx
+++ b/docManagerProject/ter_template.docx
@@ -51,8 +51,23 @@
           <w:sz w:val="22"/>
           <w:shd w:fill="FFFF00" w:val="clear"/>
         </w:rPr>
-        <w:t xml:space="preserve">&lt;change&gt;RELEASE_NO</w:t>
-      </w:r>
+        <w:t xml:space="preserve">&lt;change&gt;RELEASE_NO&lt;change&gt;</w:t>
+      </w:r>
+    </w:p>
+    <w:p>
+      <w:pPr>
+        <w:spacing w:before="0" w:after="200" w:line="276"/>
+        <w:ind w:right="0" w:left="0" w:firstLine="0"/>
+        <w:jc w:val="center"/>
+        <w:rPr>
+          <w:rFonts w:ascii="Calibri" w:hAnsi="Calibri" w:cs="Calibri" w:eastAsia="Calibri"/>
+          <w:color w:val="auto"/>
+          <w:spacing w:val="0"/>
+          <w:position w:val="0"/>
+          <w:sz w:val="22"/>
+          <w:shd w:fill="auto" w:val="clear"/>
+        </w:rPr>
+      </w:pPr>
       <w:r>
         <w:rPr>
           <w:rFonts w:ascii="Calibri" w:hAnsi="Calibri" w:cs="Calibri" w:eastAsia="Calibri"/>
@@ -62,66 +77,7 @@
           <w:sz w:val="22"/>
           <w:shd w:fill="FFFF00" w:val="clear"/>
         </w:rPr>
-        <w:t xml:space="preserve">&lt;change&gt;</w:t>
-      </w:r>
-    </w:p>
-    <w:p>
-      <w:pPr>
-        <w:spacing w:before="0" w:after="200" w:line="276"/>
-        <w:ind w:right="0" w:left="0" w:firstLine="0"/>
-        <w:jc w:val="center"/>
-        <w:rPr>
-          <w:rFonts w:ascii="Calibri" w:hAnsi="Calibri" w:cs="Calibri" w:eastAsia="Calibri"/>
-          <w:color w:val="auto"/>
-          <w:spacing w:val="0"/>
-          <w:position w:val="0"/>
-          <w:sz w:val="22"/>
-          <w:shd w:fill="auto" w:val="clear"/>
-        </w:rPr>
-      </w:pPr>
-      <w:r>
-        <w:rPr>
-          <w:rFonts w:ascii="Calibri" w:hAnsi="Calibri" w:cs="Calibri" w:eastAsia="Calibri"/>
-          <w:color w:val="auto"/>
-          <w:spacing w:val="0"/>
-          <w:position w:val="0"/>
-          <w:sz w:val="22"/>
-          <w:shd w:fill="FFFF00" w:val="clear"/>
-        </w:rPr>
-        <w:t xml:space="preserve">&lt;change&gt;</w:t>
-      </w:r>
-      <w:r>
-        <w:rPr>
-          <w:rFonts w:ascii="Calibri" w:hAnsi="Calibri" w:cs="Calibri" w:eastAsia="Calibri"/>
-          <w:color w:val="auto"/>
-          <w:spacing w:val="0"/>
-          <w:position w:val="0"/>
-          <w:sz w:val="22"/>
-          <w:shd w:fill="FFFF00" w:val="clear"/>
-        </w:rPr>
-        <w:t xml:space="preserve">TITLE</w:t>
-      </w:r>
-      <w:r>
-        <w:rPr>
-          <w:rFonts w:ascii="Calibri" w:hAnsi="Calibri" w:cs="Calibri" w:eastAsia="Calibri"/>
-          <w:color w:val="auto"/>
-          <w:spacing w:val="0"/>
-          <w:position w:val="0"/>
-          <w:sz w:val="22"/>
-          <w:shd w:fill="FFFF00" w:val="clear"/>
-        </w:rPr>
-        <w:t xml:space="preserve">&lt;change&gt;</w:t>
-      </w:r>
-      <w:r>
-        <w:rPr>
-          <w:rFonts w:ascii="Calibri" w:hAnsi="Calibri" w:cs="Calibri" w:eastAsia="Calibri"/>
-          <w:color w:val="auto"/>
-          <w:spacing w:val="0"/>
-          <w:position w:val="0"/>
-          <w:sz w:val="22"/>
-          <w:shd w:fill="FFFF00" w:val="clear"/>
-        </w:rPr>
-        <w:t xml:space="preserve"> </w:t>
+        <w:t xml:space="preserve">&lt;change&gt;TITLE&lt;change&gt; </w:t>
       </w:r>
     </w:p>
     <w:p>
@@ -2927,29 +2883,7 @@
           <w:sz w:val="22"/>
           <w:shd w:fill="FFFF00" w:val="clear"/>
         </w:rPr>
-        <w:t xml:space="preserve">&lt;change&gt;</w:t>
-      </w:r>
-      <w:r>
-        <w:rPr>
-          <w:rFonts w:ascii="Calibri" w:hAnsi="Calibri" w:cs="Calibri" w:eastAsia="Calibri"/>
-          <w:color w:val="auto"/>
-          <w:spacing w:val="0"/>
-          <w:position w:val="0"/>
-          <w:sz w:val="22"/>
-          <w:shd w:fill="FFFF00" w:val="clear"/>
-        </w:rPr>
-        <w:t xml:space="preserve">RELEASE_NO</w:t>
-      </w:r>
-      <w:r>
-        <w:rPr>
-          <w:rFonts w:ascii="Calibri" w:hAnsi="Calibri" w:cs="Calibri" w:eastAsia="Calibri"/>
-          <w:color w:val="auto"/>
-          <w:spacing w:val="0"/>
-          <w:position w:val="0"/>
-          <w:sz w:val="22"/>
-          <w:shd w:fill="FFFF00" w:val="clear"/>
-        </w:rPr>
-        <w:t xml:space="preserve">&lt;change&gt;</w:t>
+        <w:t xml:space="preserve">&lt;change&gt;RELEASE_NO&lt;change&gt;</w:t>
       </w:r>
     </w:p>
     <w:p>

</xml_diff>